<commit_message>
fix bug in script navigation
</commit_message>
<xml_diff>
--- a/Data/Paper/Paper outline.docx
+++ b/Data/Paper/Paper outline.docx
@@ -82,8 +82,81 @@
       <w:r>
         <w:t xml:space="preserve">. Flexible, lots of ways to customize to different recorders/regions. </w:t>
       </w:r>
+    </w:p>
+    <w:p>
+      <w:pPr>
+        <w:pStyle w:val="ListParagraph"/>
+        <w:numPr>
+          <w:ilvl w:val="0"/>
+          <w:numId w:val="1"/>
+        </w:numPr>
+      </w:pPr>
+      <w:r>
+        <w:t xml:space="preserve">May be a solution for areas where local interference can confuse existing pitch tracking method. </w:t>
+      </w:r>
+    </w:p>
+    <w:p>
+      <w:r>
+        <w:t xml:space="preserve">Methods: </w:t>
+      </w:r>
+    </w:p>
+    <w:p>
+      <w:pPr>
+        <w:pStyle w:val="ListParagraph"/>
+        <w:numPr>
+          <w:ilvl w:val="0"/>
+          <w:numId w:val="2"/>
+        </w:numPr>
+      </w:pPr>
+      <w:r>
+        <w:t xml:space="preserve">Designed workflow roughly around </w:t>
+      </w:r>
+      <w:proofErr w:type="spellStart"/>
+      <w:r>
+        <w:t>flightcallr</w:t>
+      </w:r>
+      <w:proofErr w:type="spellEnd"/>
+      <w:r>
+        <w:t xml:space="preserve"> paper. Visualization 1: workflow flowchart</w:t>
+      </w:r>
       <w:bookmarkStart w:id="0" w:name="_GoBack"/>
       <w:bookmarkEnd w:id="0"/>
+    </w:p>
+    <w:p>
+      <w:pPr>
+        <w:pStyle w:val="ListParagraph"/>
+        <w:numPr>
+          <w:ilvl w:val="0"/>
+          <w:numId w:val="2"/>
+        </w:numPr>
+      </w:pPr>
+      <w:r>
+        <w:t>Raven detector</w:t>
+      </w:r>
+    </w:p>
+    <w:p>
+      <w:pPr>
+        <w:pStyle w:val="ListParagraph"/>
+        <w:numPr>
+          <w:ilvl w:val="0"/>
+          <w:numId w:val="2"/>
+        </w:numPr>
+      </w:pPr>
+      <w:r>
+        <w:t>Algorithm to combine and filter detections</w:t>
+      </w:r>
+    </w:p>
+    <w:p>
+      <w:pPr>
+        <w:pStyle w:val="ListParagraph"/>
+        <w:numPr>
+          <w:ilvl w:val="0"/>
+          <w:numId w:val="2"/>
+        </w:numPr>
+      </w:pPr>
+      <w:r>
+        <w:t>Random forest model</w:t>
+      </w:r>
     </w:p>
     <w:sectPr>
       <w:pgSz w:w="12240" w:h="15840"/>
@@ -210,8 +283,124 @@
       </w:rPr>
     </w:lvl>
   </w:abstractNum>
+  <w:abstractNum w:abstractNumId="1" w15:restartNumberingAfterBreak="0">
+    <w:nsid w:val="472C3461"/>
+    <w:multiLevelType w:val="hybridMultilevel"/>
+    <w:tmpl w:val="74CADDC0"/>
+    <w:lvl w:ilvl="0" w:tplc="04090001">
+      <w:start w:val="1"/>
+      <w:numFmt w:val="bullet"/>
+      <w:lvlText w:val=""/>
+      <w:lvlJc w:val="left"/>
+      <w:pPr>
+        <w:ind w:left="720" w:hanging="360"/>
+      </w:pPr>
+      <w:rPr>
+        <w:rFonts w:ascii="Symbol" w:hAnsi="Symbol" w:hint="default"/>
+      </w:rPr>
+    </w:lvl>
+    <w:lvl w:ilvl="1" w:tplc="04090003" w:tentative="1">
+      <w:start w:val="1"/>
+      <w:numFmt w:val="bullet"/>
+      <w:lvlText w:val="o"/>
+      <w:lvlJc w:val="left"/>
+      <w:pPr>
+        <w:ind w:left="1440" w:hanging="360"/>
+      </w:pPr>
+      <w:rPr>
+        <w:rFonts w:ascii="Courier New" w:hAnsi="Courier New" w:cs="Courier New" w:hint="default"/>
+      </w:rPr>
+    </w:lvl>
+    <w:lvl w:ilvl="2" w:tplc="04090005" w:tentative="1">
+      <w:start w:val="1"/>
+      <w:numFmt w:val="bullet"/>
+      <w:lvlText w:val=""/>
+      <w:lvlJc w:val="left"/>
+      <w:pPr>
+        <w:ind w:left="2160" w:hanging="360"/>
+      </w:pPr>
+      <w:rPr>
+        <w:rFonts w:ascii="Wingdings" w:hAnsi="Wingdings" w:hint="default"/>
+      </w:rPr>
+    </w:lvl>
+    <w:lvl w:ilvl="3" w:tplc="04090001" w:tentative="1">
+      <w:start w:val="1"/>
+      <w:numFmt w:val="bullet"/>
+      <w:lvlText w:val=""/>
+      <w:lvlJc w:val="left"/>
+      <w:pPr>
+        <w:ind w:left="2880" w:hanging="360"/>
+      </w:pPr>
+      <w:rPr>
+        <w:rFonts w:ascii="Symbol" w:hAnsi="Symbol" w:hint="default"/>
+      </w:rPr>
+    </w:lvl>
+    <w:lvl w:ilvl="4" w:tplc="04090003" w:tentative="1">
+      <w:start w:val="1"/>
+      <w:numFmt w:val="bullet"/>
+      <w:lvlText w:val="o"/>
+      <w:lvlJc w:val="left"/>
+      <w:pPr>
+        <w:ind w:left="3600" w:hanging="360"/>
+      </w:pPr>
+      <w:rPr>
+        <w:rFonts w:ascii="Courier New" w:hAnsi="Courier New" w:cs="Courier New" w:hint="default"/>
+      </w:rPr>
+    </w:lvl>
+    <w:lvl w:ilvl="5" w:tplc="04090005" w:tentative="1">
+      <w:start w:val="1"/>
+      <w:numFmt w:val="bullet"/>
+      <w:lvlText w:val=""/>
+      <w:lvlJc w:val="left"/>
+      <w:pPr>
+        <w:ind w:left="4320" w:hanging="360"/>
+      </w:pPr>
+      <w:rPr>
+        <w:rFonts w:ascii="Wingdings" w:hAnsi="Wingdings" w:hint="default"/>
+      </w:rPr>
+    </w:lvl>
+    <w:lvl w:ilvl="6" w:tplc="04090001" w:tentative="1">
+      <w:start w:val="1"/>
+      <w:numFmt w:val="bullet"/>
+      <w:lvlText w:val=""/>
+      <w:lvlJc w:val="left"/>
+      <w:pPr>
+        <w:ind w:left="5040" w:hanging="360"/>
+      </w:pPr>
+      <w:rPr>
+        <w:rFonts w:ascii="Symbol" w:hAnsi="Symbol" w:hint="default"/>
+      </w:rPr>
+    </w:lvl>
+    <w:lvl w:ilvl="7" w:tplc="04090003" w:tentative="1">
+      <w:start w:val="1"/>
+      <w:numFmt w:val="bullet"/>
+      <w:lvlText w:val="o"/>
+      <w:lvlJc w:val="left"/>
+      <w:pPr>
+        <w:ind w:left="5760" w:hanging="360"/>
+      </w:pPr>
+      <w:rPr>
+        <w:rFonts w:ascii="Courier New" w:hAnsi="Courier New" w:cs="Courier New" w:hint="default"/>
+      </w:rPr>
+    </w:lvl>
+    <w:lvl w:ilvl="8" w:tplc="04090005" w:tentative="1">
+      <w:start w:val="1"/>
+      <w:numFmt w:val="bullet"/>
+      <w:lvlText w:val=""/>
+      <w:lvlJc w:val="left"/>
+      <w:pPr>
+        <w:ind w:left="6480" w:hanging="360"/>
+      </w:pPr>
+      <w:rPr>
+        <w:rFonts w:ascii="Wingdings" w:hAnsi="Wingdings" w:hint="default"/>
+      </w:rPr>
+    </w:lvl>
+  </w:abstractNum>
   <w:num w:numId="1">
     <w:abstractNumId w:val="0"/>
+  </w:num>
+  <w:num w:numId="2">
+    <w:abstractNumId w:val="1"/>
   </w:num>
 </w:numbering>
 </file>
@@ -339,6 +528,7 @@
     <w:lsdException w:name="HTML Sample" w:semiHidden="1" w:unhideWhenUsed="1"/>
     <w:lsdException w:name="HTML Typewriter" w:semiHidden="1" w:unhideWhenUsed="1"/>
     <w:lsdException w:name="HTML Variable" w:semiHidden="1" w:unhideWhenUsed="1"/>
+    <w:lsdException w:name="Normal Table" w:semiHidden="1" w:unhideWhenUsed="1"/>
     <w:lsdException w:name="annotation subject" w:semiHidden="1" w:unhideWhenUsed="1"/>
     <w:lsdException w:name="No List" w:semiHidden="1" w:unhideWhenUsed="1"/>
     <w:lsdException w:name="Outline List 1" w:semiHidden="1" w:unhideWhenUsed="1"/>
@@ -385,8 +575,10 @@
     <w:lsdException w:name="Table Subtle 2" w:semiHidden="1" w:unhideWhenUsed="1"/>
     <w:lsdException w:name="Table Web 1" w:semiHidden="1" w:unhideWhenUsed="1"/>
     <w:lsdException w:name="Table Web 2" w:semiHidden="1" w:unhideWhenUsed="1"/>
+    <w:lsdException w:name="Table Web 3" w:semiHidden="1" w:unhideWhenUsed="1"/>
     <w:lsdException w:name="Balloon Text" w:semiHidden="1" w:unhideWhenUsed="1"/>
     <w:lsdException w:name="Table Grid" w:uiPriority="39"/>
+    <w:lsdException w:name="Table Theme" w:semiHidden="1" w:unhideWhenUsed="1"/>
     <w:lsdException w:name="Placeholder Text" w:semiHidden="1"/>
     <w:lsdException w:name="No Spacing" w:uiPriority="1" w:qFormat="1"/>
     <w:lsdException w:name="Light Shading" w:uiPriority="60"/>

</xml_diff>